<commit_message>
Update on articles and notes
</commit_message>
<xml_diff>
--- a/Articles/Notes/EEG-based image classification via a region-level stacked bi-directional deep learning framework.docx
+++ b/Articles/Notes/EEG-based image classification via a region-level stacked bi-directional deep learning framework.docx
@@ -444,7 +444,25 @@
           <w:color w:val="000000"/>
           <w:lang w:val="en-US"/>
         </w:rPr>
-        <w:t>Possible to reconstruct multimedia content information by mingin EEG data.</w:t>
+        <w:t xml:space="preserve">Possible to reconstruct multimedia content information by </w:t>
+      </w:r>
+      <w:proofErr w:type="spellStart"/>
+      <w:r>
+        <w:rPr>
+          <w:rFonts w:cstheme="minorHAnsi"/>
+          <w:color w:val="000000"/>
+          <w:lang w:val="en-US"/>
+        </w:rPr>
+        <w:t>mingin</w:t>
+      </w:r>
+      <w:proofErr w:type="spellEnd"/>
+      <w:r>
+        <w:rPr>
+          <w:rFonts w:cstheme="minorHAnsi"/>
+          <w:color w:val="000000"/>
+          <w:lang w:val="en-US"/>
+        </w:rPr>
+        <w:t xml:space="preserve"> EEG data.</w:t>
       </w:r>
       <w:r>
         <w:rPr>
@@ -453,7 +471,24 @@
           <w:lang w:val="en-US"/>
         </w:rPr>
         <w:br/>
-        <w:t xml:space="preserve">Kavasidi et al. </w:t>
+      </w:r>
+      <w:proofErr w:type="spellStart"/>
+      <w:r>
+        <w:rPr>
+          <w:rFonts w:cstheme="minorHAnsi"/>
+          <w:color w:val="000000"/>
+          <w:lang w:val="en-US"/>
+        </w:rPr>
+        <w:t>Kavasidi</w:t>
+      </w:r>
+      <w:proofErr w:type="spellEnd"/>
+      <w:r>
+        <w:rPr>
+          <w:rFonts w:cstheme="minorHAnsi"/>
+          <w:color w:val="000000"/>
+          <w:lang w:val="en-US"/>
+        </w:rPr>
+        <w:t xml:space="preserve"> et al. </w:t>
       </w:r>
       <w:r>
         <w:rPr>
@@ -942,7 +977,23 @@
           <w:color w:val="000000"/>
           <w:lang w:val="en-US"/>
         </w:rPr>
-        <w:t>ImgaeNet-EEG dataset.</w:t>
+        <w:t>Im</w:t>
+      </w:r>
+      <w:r>
+        <w:rPr>
+          <w:rFonts w:cstheme="minorHAnsi"/>
+          <w:color w:val="000000"/>
+          <w:lang w:val="en-US"/>
+        </w:rPr>
+        <w:t>a</w:t>
+      </w:r>
+      <w:r>
+        <w:rPr>
+          <w:rFonts w:cstheme="minorHAnsi"/>
+          <w:color w:val="000000"/>
+          <w:lang w:val="en-US"/>
+        </w:rPr>
+        <w:t>geNet-EEG dataset.</w:t>
       </w:r>
     </w:p>
     <w:p>

</xml_diff>